<commit_message>
Updated Ethics and Savannah School Files Added
</commit_message>
<xml_diff>
--- a/Documentation/Ethics/CS Preliminary UG and PGT Research Ethics Checklist.docx
+++ b/Documentation/Ethics/CS Preliminary UG and PGT Research Ethics Checklist.docx
@@ -336,8 +336,6 @@
               </w:rPr>
               <w:t>r</w:t>
             </w:r>
-            <w:bookmarkStart w:id="0" w:name="_GoBack"/>
-            <w:bookmarkEnd w:id="0"/>
           </w:p>
         </w:tc>
       </w:tr>
@@ -839,7 +837,17 @@
                 <w:b/>
                 <w:sz w:val="20"/>
               </w:rPr>
-              <w:t>9/10/2017</w:t>
+              <w:t>16</w:t>
+            </w:r>
+            <w:bookmarkStart w:id="0" w:name="_GoBack"/>
+            <w:bookmarkEnd w:id="0"/>
+            <w:r>
+              <w:rPr>
+                <w:rFonts w:ascii="Arial" w:hAnsi="Arial" w:cs="Arial"/>
+                <w:b/>
+                <w:sz w:val="20"/>
+              </w:rPr>
+              <w:t>/10/2017</w:t>
             </w:r>
           </w:p>
         </w:tc>

</xml_diff>